<commit_message>
Update third lab shd
</commit_message>
<xml_diff>
--- a/shd/lab3.docx
+++ b/shd/lab3.docx
@@ -89,7 +89,7 @@
           <w:b/>
           <w:bCs/>
           <w:color w:val="auto"/>
-          <w:lang w:val="en-CA"/>
+          <w:lang w:val="ru-RU"/>
         </w:rPr>
       </w:pPr>
       <w:r>
@@ -106,7 +106,7 @@
           <w:rFonts w:ascii="Times New Roman" w:hAnsi="Times New Roman" w:cs="Times New Roman"/>
           <w:bCs/>
           <w:color w:val="auto"/>
-          <w:lang w:val="en-CA"/>
+          <w:lang w:val="ru-RU"/>
         </w:rPr>
         <w:t>3</w:t>
       </w:r>
@@ -419,15 +419,656 @@
     </w:p>
     <w:p>
       <w:pPr>
-        <w:pStyle w:val="a7"/>
+        <w:pStyle w:val="2"/>
         <w:numPr>
           <w:ilvl w:val="0"/>
-          <w:numId w:val="1"/>
+          <w:numId w:val="3"/>
         </w:numPr>
+        <w:spacing w:before="0" w:line="360" w:lineRule="auto"/>
+        <w:rPr>
+          <w:rFonts w:ascii="Times New Roman" w:hAnsi="Times New Roman" w:cs="Times New Roman"/>
+          <w:b w:val="0"/>
+          <w:color w:val="auto"/>
+          <w:sz w:val="28"/>
+          <w:szCs w:val="28"/>
+        </w:rPr>
+      </w:pPr>
+      <w:r>
+        <w:rPr>
+          <w:rFonts w:ascii="Times New Roman" w:hAnsi="Times New Roman" w:cs="Times New Roman"/>
+          <w:b w:val="0"/>
+          <w:color w:val="auto"/>
+          <w:sz w:val="28"/>
+          <w:szCs w:val="28"/>
+        </w:rPr>
+        <w:lastRenderedPageBreak/>
+        <w:t>Имена портов</w:t>
+      </w:r>
+    </w:p>
+    <w:p>
+      <w:pPr>
         <w:spacing w:after="0" w:line="360" w:lineRule="auto"/>
-        <w:jc w:val="both"/>
-        <w:rPr>
-          <w:rFonts w:ascii="Times New Roman" w:hAnsi="Times New Roman" w:cs="Times New Roman"/>
+        <w:ind w:firstLine="567"/>
+        <w:rPr>
+          <w:rFonts w:ascii="Times New Roman" w:hAnsi="Times New Roman" w:cs="Times New Roman"/>
+          <w:sz w:val="28"/>
+          <w:szCs w:val="28"/>
+        </w:rPr>
+      </w:pPr>
+      <w:r>
+        <w:rPr>
+          <w:rFonts w:ascii="Times New Roman" w:hAnsi="Times New Roman" w:cs="Times New Roman"/>
+          <w:sz w:val="28"/>
+          <w:szCs w:val="28"/>
+        </w:rPr>
+        <w:t>Мировые им</w:t>
+      </w:r>
+      <w:r>
+        <w:rPr>
+          <w:rFonts w:ascii="Times New Roman" w:hAnsi="Times New Roman" w:cs="Times New Roman"/>
+          <w:sz w:val="28"/>
+          <w:szCs w:val="28"/>
+        </w:rPr>
+        <w:t>ена портов хранения модуля</w:t>
+      </w:r>
+      <w:r>
+        <w:rPr>
+          <w:rFonts w:ascii="Times New Roman" w:hAnsi="Times New Roman" w:cs="Times New Roman"/>
+          <w:sz w:val="28"/>
+          <w:szCs w:val="28"/>
+        </w:rPr>
+        <w:t xml:space="preserve"> представлены на рисунке 1.1</w:t>
+      </w:r>
+    </w:p>
+    <w:p>
+      <w:pPr>
+        <w:spacing w:after="0" w:line="360" w:lineRule="auto"/>
+        <w:ind w:firstLine="567"/>
+        <w:jc w:val="center"/>
+        <w:rPr>
+          <w:rFonts w:ascii="Times New Roman" w:hAnsi="Times New Roman" w:cs="Times New Roman"/>
+          <w:sz w:val="28"/>
+          <w:szCs w:val="28"/>
+        </w:rPr>
+      </w:pPr>
+      <w:r>
+        <w:rPr>
+          <w:rFonts w:ascii="Times New Roman" w:hAnsi="Times New Roman" w:cs="Times New Roman"/>
+          <w:noProof/>
+          <w:sz w:val="28"/>
+          <w:szCs w:val="28"/>
+          <w:lang w:eastAsia="ru-RU"/>
+        </w:rPr>
+        <w:drawing>
+          <wp:inline distT="0" distB="0" distL="0" distR="0">
+            <wp:extent cx="4958466" cy="1718007"/>
+            <wp:effectExtent l="19050" t="0" r="0" b="0"/>
+            <wp:docPr id="12" name="Рисунок 12"/>
+            <wp:cNvGraphicFramePr>
+              <a:graphicFrameLocks xmlns:a="http://schemas.openxmlformats.org/drawingml/2006/main" noChangeAspect="1"/>
+            </wp:cNvGraphicFramePr>
+            <a:graphic xmlns:a="http://schemas.openxmlformats.org/drawingml/2006/main">
+              <a:graphicData uri="http://schemas.openxmlformats.org/drawingml/2006/picture">
+                <pic:pic xmlns:pic="http://schemas.openxmlformats.org/drawingml/2006/picture">
+                  <pic:nvPicPr>
+                    <pic:cNvPr id="0" name="Picture 2"/>
+                    <pic:cNvPicPr>
+                      <a:picLocks noChangeAspect="1" noChangeArrowheads="1"/>
+                    </pic:cNvPicPr>
+                  </pic:nvPicPr>
+                  <pic:blipFill>
+                    <a:blip r:embed="rId5" cstate="print"/>
+                    <a:srcRect r="4117" b="5648"/>
+                    <a:stretch>
+                      <a:fillRect/>
+                    </a:stretch>
+                  </pic:blipFill>
+                  <pic:spPr bwMode="auto">
+                    <a:xfrm>
+                      <a:off x="0" y="0"/>
+                      <a:ext cx="4958466" cy="1718007"/>
+                    </a:xfrm>
+                    <a:prstGeom prst="rect">
+                      <a:avLst/>
+                    </a:prstGeom>
+                    <a:noFill/>
+                    <a:ln>
+                      <a:noFill/>
+                    </a:ln>
+                  </pic:spPr>
+                </pic:pic>
+              </a:graphicData>
+            </a:graphic>
+          </wp:inline>
+        </w:drawing>
+      </w:r>
+    </w:p>
+    <w:p>
+      <w:pPr>
+        <w:spacing w:line="360" w:lineRule="auto"/>
+        <w:ind w:firstLine="567"/>
+        <w:jc w:val="center"/>
+        <w:rPr>
+          <w:rFonts w:ascii="Times New Roman" w:hAnsi="Times New Roman" w:cs="Times New Roman"/>
+          <w:sz w:val="28"/>
+          <w:szCs w:val="28"/>
+        </w:rPr>
+      </w:pPr>
+      <w:r>
+        <w:rPr>
+          <w:rFonts w:ascii="Times New Roman" w:hAnsi="Times New Roman" w:cs="Times New Roman"/>
+          <w:sz w:val="28"/>
+          <w:szCs w:val="28"/>
+        </w:rPr>
+        <w:t>Рисунок 1.1 Мировые имена портов хранения модуля</w:t>
+      </w:r>
+    </w:p>
+    <w:p>
+      <w:pPr>
+        <w:spacing w:line="360" w:lineRule="auto"/>
+        <w:ind w:firstLine="567"/>
+        <w:rPr>
+          <w:rFonts w:ascii="Times New Roman" w:hAnsi="Times New Roman" w:cs="Times New Roman"/>
+          <w:sz w:val="28"/>
+          <w:szCs w:val="28"/>
+        </w:rPr>
+      </w:pPr>
+      <w:r>
+        <w:rPr>
+          <w:rFonts w:ascii="Times New Roman" w:hAnsi="Times New Roman" w:cs="Times New Roman"/>
+          <w:sz w:val="28"/>
+          <w:szCs w:val="28"/>
+        </w:rPr>
+        <w:t>Д</w:t>
+      </w:r>
+      <w:r>
+        <w:rPr>
+          <w:rFonts w:ascii="Times New Roman" w:hAnsi="Times New Roman" w:cs="Times New Roman"/>
+          <w:sz w:val="28"/>
+          <w:szCs w:val="28"/>
+        </w:rPr>
+        <w:t xml:space="preserve">ля остальных портов в модуле </w:t>
+      </w:r>
+      <w:r>
+        <w:rPr>
+          <w:rFonts w:ascii="Times New Roman" w:hAnsi="Times New Roman" w:cs="Times New Roman"/>
+          <w:sz w:val="28"/>
+          <w:szCs w:val="28"/>
+        </w:rPr>
+        <w:t>соответственно</w:t>
+      </w:r>
+      <w:r>
+        <w:rPr>
+          <w:rFonts w:ascii="Times New Roman" w:hAnsi="Times New Roman" w:cs="Times New Roman"/>
+          <w:sz w:val="28"/>
+          <w:szCs w:val="28"/>
+        </w:rPr>
+        <w:t>:</w:t>
+      </w:r>
+    </w:p>
+    <w:tbl>
+      <w:tblPr>
+        <w:tblStyle w:val="a8"/>
+        <w:tblW w:w="8537" w:type="dxa"/>
+        <w:tblInd w:w="814" w:type="dxa"/>
+        <w:tblLook w:val="04A0"/>
+      </w:tblPr>
+      <w:tblGrid>
+        <w:gridCol w:w="4256"/>
+        <w:gridCol w:w="4281"/>
+      </w:tblGrid>
+      <w:tr>
+        <w:tc>
+          <w:tcPr>
+            <w:tcW w:w="4256" w:type="dxa"/>
+          </w:tcPr>
+          <w:p>
+            <w:pPr>
+              <w:spacing w:line="360" w:lineRule="auto"/>
+              <w:ind w:firstLine="567"/>
+              <w:jc w:val="center"/>
+              <w:rPr>
+                <w:rFonts w:ascii="Times New Roman" w:hAnsi="Times New Roman" w:cs="Times New Roman"/>
+                <w:sz w:val="28"/>
+                <w:szCs w:val="28"/>
+                <w:lang w:val="ru-RU"/>
+              </w:rPr>
+            </w:pPr>
+            <w:r>
+              <w:rPr>
+                <w:rFonts w:ascii="Times New Roman" w:hAnsi="Times New Roman" w:cs="Times New Roman"/>
+                <w:sz w:val="28"/>
+                <w:szCs w:val="28"/>
+                <w:lang w:val="ru-RU"/>
+              </w:rPr>
+              <w:t>Мировое имя</w:t>
+            </w:r>
+          </w:p>
+        </w:tc>
+        <w:tc>
+          <w:tcPr>
+            <w:tcW w:w="4281" w:type="dxa"/>
+          </w:tcPr>
+          <w:p>
+            <w:pPr>
+              <w:spacing w:line="360" w:lineRule="auto"/>
+              <w:ind w:firstLine="567"/>
+              <w:jc w:val="center"/>
+              <w:rPr>
+                <w:rFonts w:ascii="Times New Roman" w:hAnsi="Times New Roman" w:cs="Times New Roman"/>
+                <w:sz w:val="28"/>
+                <w:szCs w:val="28"/>
+                <w:lang w:val="ru-RU"/>
+              </w:rPr>
+            </w:pPr>
+            <w:r>
+              <w:rPr>
+                <w:rFonts w:ascii="Times New Roman" w:hAnsi="Times New Roman" w:cs="Times New Roman"/>
+                <w:sz w:val="28"/>
+                <w:szCs w:val="28"/>
+                <w:lang w:val="ru-RU"/>
+              </w:rPr>
+              <w:t>Имя ветки</w:t>
+            </w:r>
+          </w:p>
+        </w:tc>
+      </w:tr>
+      <w:tr>
+        <w:tc>
+          <w:tcPr>
+            <w:tcW w:w="4256" w:type="dxa"/>
+          </w:tcPr>
+          <w:p>
+            <w:pPr>
+              <w:spacing w:line="360" w:lineRule="auto"/>
+              <w:ind w:firstLine="567"/>
+              <w:jc w:val="center"/>
+              <w:rPr>
+                <w:rFonts w:ascii="Times New Roman" w:hAnsi="Times New Roman" w:cs="Times New Roman"/>
+                <w:sz w:val="24"/>
+                <w:szCs w:val="24"/>
+              </w:rPr>
+            </w:pPr>
+            <w:r>
+              <w:rPr>
+                <w:rFonts w:ascii="Times New Roman" w:hAnsi="Times New Roman" w:cs="Times New Roman"/>
+                <w:sz w:val="24"/>
+                <w:szCs w:val="24"/>
+              </w:rPr>
+              <w:t>50:06:01:64:08:E0:02:22</w:t>
+            </w:r>
+          </w:p>
+          <w:p>
+            <w:pPr>
+              <w:spacing w:line="360" w:lineRule="auto"/>
+              <w:ind w:firstLine="567"/>
+              <w:jc w:val="center"/>
+              <w:rPr>
+                <w:rFonts w:ascii="Times New Roman" w:hAnsi="Times New Roman" w:cs="Times New Roman"/>
+                <w:sz w:val="24"/>
+                <w:szCs w:val="24"/>
+              </w:rPr>
+            </w:pPr>
+            <w:r>
+              <w:rPr>
+                <w:rFonts w:ascii="Times New Roman" w:hAnsi="Times New Roman" w:cs="Times New Roman"/>
+                <w:sz w:val="24"/>
+                <w:szCs w:val="24"/>
+              </w:rPr>
+              <w:t>50:06:01:6C:08:E0:02:22</w:t>
+            </w:r>
+          </w:p>
+        </w:tc>
+        <w:tc>
+          <w:tcPr>
+            <w:tcW w:w="4281" w:type="dxa"/>
+          </w:tcPr>
+          <w:p>
+            <w:pPr>
+              <w:spacing w:line="360" w:lineRule="auto"/>
+              <w:ind w:firstLine="567"/>
+              <w:jc w:val="center"/>
+              <w:rPr>
+                <w:rFonts w:ascii="Times New Roman" w:hAnsi="Times New Roman" w:cs="Times New Roman"/>
+                <w:sz w:val="24"/>
+                <w:szCs w:val="24"/>
+              </w:rPr>
+            </w:pPr>
+            <w:r>
+              <w:rPr>
+                <w:rFonts w:ascii="Times New Roman" w:hAnsi="Times New Roman" w:cs="Times New Roman"/>
+                <w:sz w:val="24"/>
+                <w:szCs w:val="24"/>
+              </w:rPr>
+              <w:t>FC port 0</w:t>
+            </w:r>
+          </w:p>
+        </w:tc>
+      </w:tr>
+      <w:tr>
+        <w:tc>
+          <w:tcPr>
+            <w:tcW w:w="4256" w:type="dxa"/>
+          </w:tcPr>
+          <w:p>
+            <w:pPr>
+              <w:spacing w:line="360" w:lineRule="auto"/>
+              <w:ind w:firstLine="567"/>
+              <w:jc w:val="center"/>
+              <w:rPr>
+                <w:rFonts w:ascii="Times New Roman" w:hAnsi="Times New Roman" w:cs="Times New Roman"/>
+                <w:sz w:val="24"/>
+                <w:szCs w:val="24"/>
+              </w:rPr>
+            </w:pPr>
+            <w:r>
+              <w:rPr>
+                <w:rFonts w:ascii="Times New Roman" w:hAnsi="Times New Roman" w:cs="Times New Roman"/>
+                <w:sz w:val="24"/>
+                <w:szCs w:val="24"/>
+              </w:rPr>
+              <w:t>50:06:01:65:08:E0:02:22</w:t>
+            </w:r>
+          </w:p>
+          <w:p>
+            <w:pPr>
+              <w:spacing w:line="360" w:lineRule="auto"/>
+              <w:ind w:firstLine="567"/>
+              <w:jc w:val="center"/>
+              <w:rPr>
+                <w:rFonts w:ascii="Times New Roman" w:hAnsi="Times New Roman" w:cs="Times New Roman"/>
+                <w:sz w:val="24"/>
+                <w:szCs w:val="24"/>
+              </w:rPr>
+            </w:pPr>
+            <w:r>
+              <w:rPr>
+                <w:rFonts w:ascii="Times New Roman" w:hAnsi="Times New Roman" w:cs="Times New Roman"/>
+                <w:sz w:val="24"/>
+                <w:szCs w:val="24"/>
+              </w:rPr>
+              <w:t>50:06:01:6D:08:E0:02:22</w:t>
+            </w:r>
+          </w:p>
+        </w:tc>
+        <w:tc>
+          <w:tcPr>
+            <w:tcW w:w="4281" w:type="dxa"/>
+          </w:tcPr>
+          <w:p>
+            <w:pPr>
+              <w:spacing w:line="360" w:lineRule="auto"/>
+              <w:ind w:firstLine="567"/>
+              <w:jc w:val="center"/>
+              <w:rPr>
+                <w:rFonts w:ascii="Times New Roman" w:hAnsi="Times New Roman" w:cs="Times New Roman"/>
+                <w:sz w:val="24"/>
+                <w:szCs w:val="24"/>
+              </w:rPr>
+            </w:pPr>
+            <w:r>
+              <w:rPr>
+                <w:rFonts w:ascii="Times New Roman" w:hAnsi="Times New Roman" w:cs="Times New Roman"/>
+                <w:sz w:val="24"/>
+                <w:szCs w:val="24"/>
+              </w:rPr>
+              <w:t>FC port 1</w:t>
+            </w:r>
+          </w:p>
+        </w:tc>
+      </w:tr>
+      <w:tr>
+        <w:tc>
+          <w:tcPr>
+            <w:tcW w:w="4256" w:type="dxa"/>
+          </w:tcPr>
+          <w:p>
+            <w:pPr>
+              <w:spacing w:line="360" w:lineRule="auto"/>
+              <w:ind w:firstLine="567"/>
+              <w:jc w:val="center"/>
+              <w:rPr>
+                <w:rFonts w:ascii="Times New Roman" w:hAnsi="Times New Roman" w:cs="Times New Roman"/>
+                <w:sz w:val="24"/>
+                <w:szCs w:val="24"/>
+              </w:rPr>
+            </w:pPr>
+            <w:r>
+              <w:rPr>
+                <w:rFonts w:ascii="Times New Roman" w:hAnsi="Times New Roman" w:cs="Times New Roman"/>
+                <w:sz w:val="24"/>
+                <w:szCs w:val="24"/>
+              </w:rPr>
+              <w:t>50:06:01:66:08:E0:02:22</w:t>
+            </w:r>
+          </w:p>
+          <w:p>
+            <w:pPr>
+              <w:spacing w:line="360" w:lineRule="auto"/>
+              <w:ind w:firstLine="567"/>
+              <w:jc w:val="center"/>
+              <w:rPr>
+                <w:rFonts w:ascii="Times New Roman" w:hAnsi="Times New Roman" w:cs="Times New Roman"/>
+                <w:sz w:val="24"/>
+                <w:szCs w:val="24"/>
+              </w:rPr>
+            </w:pPr>
+            <w:r>
+              <w:rPr>
+                <w:rFonts w:ascii="Times New Roman" w:hAnsi="Times New Roman" w:cs="Times New Roman"/>
+                <w:sz w:val="24"/>
+                <w:szCs w:val="24"/>
+              </w:rPr>
+              <w:t>50:06:01:6E:08:E0:02:22</w:t>
+            </w:r>
+          </w:p>
+        </w:tc>
+        <w:tc>
+          <w:tcPr>
+            <w:tcW w:w="4281" w:type="dxa"/>
+          </w:tcPr>
+          <w:p>
+            <w:pPr>
+              <w:spacing w:line="360" w:lineRule="auto"/>
+              <w:ind w:firstLine="567"/>
+              <w:jc w:val="center"/>
+              <w:rPr>
+                <w:rFonts w:ascii="Times New Roman" w:hAnsi="Times New Roman" w:cs="Times New Roman"/>
+                <w:sz w:val="24"/>
+                <w:szCs w:val="24"/>
+              </w:rPr>
+            </w:pPr>
+            <w:r>
+              <w:rPr>
+                <w:rFonts w:ascii="Times New Roman" w:hAnsi="Times New Roman" w:cs="Times New Roman"/>
+                <w:sz w:val="24"/>
+                <w:szCs w:val="24"/>
+              </w:rPr>
+              <w:t>FC port 2</w:t>
+            </w:r>
+          </w:p>
+        </w:tc>
+      </w:tr>
+      <w:tr>
+        <w:trPr>
+          <w:trHeight w:val="805"/>
+        </w:trPr>
+        <w:tc>
+          <w:tcPr>
+            <w:tcW w:w="4256" w:type="dxa"/>
+          </w:tcPr>
+          <w:p>
+            <w:pPr>
+              <w:spacing w:line="360" w:lineRule="auto"/>
+              <w:ind w:firstLine="567"/>
+              <w:jc w:val="center"/>
+              <w:rPr>
+                <w:rFonts w:ascii="Times New Roman" w:hAnsi="Times New Roman" w:cs="Times New Roman"/>
+                <w:sz w:val="24"/>
+                <w:szCs w:val="24"/>
+              </w:rPr>
+            </w:pPr>
+            <w:r>
+              <w:rPr>
+                <w:rFonts w:ascii="Times New Roman" w:hAnsi="Times New Roman" w:cs="Times New Roman"/>
+                <w:sz w:val="24"/>
+                <w:szCs w:val="24"/>
+              </w:rPr>
+              <w:t>50:06:01:67:08:E0:02:22</w:t>
+            </w:r>
+          </w:p>
+          <w:p>
+            <w:pPr>
+              <w:spacing w:line="360" w:lineRule="auto"/>
+              <w:ind w:firstLine="567"/>
+              <w:jc w:val="center"/>
+              <w:rPr>
+                <w:rFonts w:ascii="Times New Roman" w:hAnsi="Times New Roman" w:cs="Times New Roman"/>
+                <w:sz w:val="24"/>
+                <w:szCs w:val="24"/>
+              </w:rPr>
+            </w:pPr>
+            <w:r>
+              <w:rPr>
+                <w:rFonts w:ascii="Times New Roman" w:hAnsi="Times New Roman" w:cs="Times New Roman"/>
+                <w:sz w:val="24"/>
+                <w:szCs w:val="24"/>
+              </w:rPr>
+              <w:t>50:06:01:6F:08:E0:02:22</w:t>
+            </w:r>
+          </w:p>
+        </w:tc>
+        <w:tc>
+          <w:tcPr>
+            <w:tcW w:w="4281" w:type="dxa"/>
+          </w:tcPr>
+          <w:p>
+            <w:pPr>
+              <w:spacing w:line="360" w:lineRule="auto"/>
+              <w:ind w:firstLine="567"/>
+              <w:jc w:val="center"/>
+              <w:rPr>
+                <w:rFonts w:ascii="Times New Roman" w:hAnsi="Times New Roman" w:cs="Times New Roman"/>
+                <w:sz w:val="24"/>
+                <w:szCs w:val="24"/>
+              </w:rPr>
+            </w:pPr>
+            <w:r>
+              <w:rPr>
+                <w:rFonts w:ascii="Times New Roman" w:hAnsi="Times New Roman" w:cs="Times New Roman"/>
+                <w:sz w:val="24"/>
+                <w:szCs w:val="24"/>
+              </w:rPr>
+              <w:t>FC port 3</w:t>
+            </w:r>
+          </w:p>
+        </w:tc>
+      </w:tr>
+    </w:tbl>
+    <w:p>
+      <w:pPr>
+        <w:spacing w:line="360" w:lineRule="auto"/>
+        <w:ind w:firstLine="567"/>
+        <w:rPr>
+          <w:rFonts w:ascii="Times New Roman" w:hAnsi="Times New Roman" w:cs="Times New Roman"/>
+          <w:sz w:val="28"/>
+          <w:szCs w:val="28"/>
+        </w:rPr>
+      </w:pPr>
+    </w:p>
+    <w:p>
+      <w:pPr>
+        <w:spacing w:line="360" w:lineRule="auto"/>
+        <w:ind w:firstLine="567"/>
+        <w:jc w:val="center"/>
+        <w:rPr>
+          <w:rFonts w:ascii="Times New Roman" w:hAnsi="Times New Roman" w:cs="Times New Roman"/>
+          <w:noProof/>
+          <w:sz w:val="28"/>
+          <w:szCs w:val="28"/>
+          <w:lang w:eastAsia="ru-RU"/>
+        </w:rPr>
+      </w:pPr>
+      <w:r>
+        <w:rPr>
+          <w:rFonts w:ascii="Times New Roman" w:hAnsi="Times New Roman" w:cs="Times New Roman"/>
+          <w:noProof/>
+          <w:sz w:val="28"/>
+          <w:szCs w:val="28"/>
+          <w:lang w:eastAsia="ru-RU"/>
+        </w:rPr>
+        <w:drawing>
+          <wp:inline distT="0" distB="0" distL="0" distR="0">
+            <wp:extent cx="5276348" cy="1558456"/>
+            <wp:effectExtent l="19050" t="0" r="502" b="0"/>
+            <wp:docPr id="14" name="Рисунок 14"/>
+            <wp:cNvGraphicFramePr>
+              <a:graphicFrameLocks xmlns:a="http://schemas.openxmlformats.org/drawingml/2006/main" noChangeAspect="1"/>
+            </wp:cNvGraphicFramePr>
+            <a:graphic xmlns:a="http://schemas.openxmlformats.org/drawingml/2006/main">
+              <a:graphicData uri="http://schemas.openxmlformats.org/drawingml/2006/picture">
+                <pic:pic xmlns:pic="http://schemas.openxmlformats.org/drawingml/2006/picture">
+                  <pic:nvPicPr>
+                    <pic:cNvPr id="0" name="Picture 4"/>
+                    <pic:cNvPicPr>
+                      <a:picLocks noChangeAspect="1" noChangeArrowheads="1"/>
+                    </pic:cNvPicPr>
+                  </pic:nvPicPr>
+                  <pic:blipFill>
+                    <a:blip r:embed="rId6" cstate="print"/>
+                    <a:srcRect r="9417" b="21693"/>
+                    <a:stretch>
+                      <a:fillRect/>
+                    </a:stretch>
+                  </pic:blipFill>
+                  <pic:spPr bwMode="auto">
+                    <a:xfrm>
+                      <a:off x="0" y="0"/>
+                      <a:ext cx="5277525" cy="1558804"/>
+                    </a:xfrm>
+                    <a:prstGeom prst="rect">
+                      <a:avLst/>
+                    </a:prstGeom>
+                    <a:noFill/>
+                    <a:ln>
+                      <a:noFill/>
+                    </a:ln>
+                  </pic:spPr>
+                </pic:pic>
+              </a:graphicData>
+            </a:graphic>
+          </wp:inline>
+        </w:drawing>
+      </w:r>
+    </w:p>
+    <w:p>
+      <w:pPr>
+        <w:spacing w:line="360" w:lineRule="auto"/>
+        <w:ind w:firstLine="567"/>
+        <w:jc w:val="center"/>
+        <w:rPr>
+          <w:rFonts w:ascii="Times New Roman" w:hAnsi="Times New Roman" w:cs="Times New Roman"/>
+          <w:noProof/>
+          <w:sz w:val="28"/>
+          <w:szCs w:val="28"/>
+          <w:lang w:eastAsia="ru-RU"/>
+        </w:rPr>
+      </w:pPr>
+      <w:r>
+        <w:rPr>
+          <w:rFonts w:ascii="Times New Roman" w:hAnsi="Times New Roman" w:cs="Times New Roman"/>
+          <w:noProof/>
+          <w:sz w:val="28"/>
+          <w:szCs w:val="28"/>
+          <w:lang w:eastAsia="ru-RU"/>
+        </w:rPr>
+        <w:t>Рисунок 1.2 Имена поротов хоста инициатора</w:t>
+      </w:r>
+    </w:p>
+    <w:p>
+      <w:pPr>
+        <w:rPr>
+          <w:rFonts w:ascii="Times New Roman" w:eastAsiaTheme="majorEastAsia" w:hAnsi="Times New Roman" w:cs="Times New Roman"/>
           <w:sz w:val="28"/>
           <w:szCs w:val="28"/>
           <w:lang w:val="en-US"/>
@@ -438,140 +1079,44 @@
           <w:rFonts w:ascii="Times New Roman" w:hAnsi="Times New Roman" w:cs="Times New Roman"/>
           <w:sz w:val="28"/>
           <w:szCs w:val="28"/>
-          <w:lang w:val="en-US"/>
-        </w:rPr>
-        <w:lastRenderedPageBreak/>
-        <w:t>FLOGI:</w:t>
-      </w:r>
-      <w:r>
-        <w:rPr>
-          <w:rFonts w:ascii="Times New Roman" w:hAnsi="Times New Roman" w:cs="Times New Roman"/>
-          <w:sz w:val="28"/>
-          <w:szCs w:val="28"/>
-          <w:lang w:val="en-US"/>
-        </w:rPr>
-        <w:t xml:space="preserve"> Fabric </w:t>
-      </w:r>
-      <w:r>
-        <w:rPr>
-          <w:rFonts w:ascii="Times New Roman" w:hAnsi="Times New Roman" w:cs="Times New Roman"/>
-          <w:sz w:val="28"/>
-          <w:szCs w:val="28"/>
-          <w:lang w:val="en-US"/>
-        </w:rPr>
-        <w:t>L</w:t>
-      </w:r>
-      <w:r>
-        <w:rPr>
-          <w:rFonts w:ascii="Times New Roman" w:hAnsi="Times New Roman" w:cs="Times New Roman"/>
-          <w:sz w:val="28"/>
-          <w:szCs w:val="28"/>
-          <w:lang w:val="en-US"/>
-        </w:rPr>
-        <w:t xml:space="preserve">ogin </w:t>
-      </w:r>
-      <w:r>
-        <w:rPr>
-          <w:rFonts w:ascii="Times New Roman" w:hAnsi="Times New Roman" w:cs="Times New Roman"/>
-          <w:sz w:val="28"/>
-          <w:szCs w:val="28"/>
-          <w:lang w:val="en-US"/>
-        </w:rPr>
-        <w:t>R</w:t>
-      </w:r>
-      <w:r>
-        <w:rPr>
-          <w:rFonts w:ascii="Times New Roman" w:hAnsi="Times New Roman" w:cs="Times New Roman"/>
-          <w:sz w:val="28"/>
-          <w:szCs w:val="28"/>
-          <w:lang w:val="en-US"/>
-        </w:rPr>
-        <w:t>equest</w:t>
-      </w:r>
-    </w:p>
-    <w:p>
-      <w:pPr>
-        <w:pStyle w:val="a7"/>
+        </w:rPr>
+        <w:br w:type="page"/>
+      </w:r>
+    </w:p>
+    <w:p>
+      <w:pPr>
+        <w:pStyle w:val="1"/>
         <w:numPr>
           <w:ilvl w:val="0"/>
-          <w:numId w:val="1"/>
+          <w:numId w:val="3"/>
         </w:numPr>
-        <w:spacing w:after="0" w:line="360" w:lineRule="auto"/>
-        <w:jc w:val="both"/>
-        <w:rPr>
-          <w:rFonts w:ascii="Times New Roman" w:hAnsi="Times New Roman" w:cs="Times New Roman"/>
-          <w:sz w:val="28"/>
-          <w:szCs w:val="28"/>
-        </w:rPr>
-      </w:pPr>
-      <w:r>
-        <w:rPr>
-          <w:rFonts w:ascii="Times New Roman" w:hAnsi="Times New Roman" w:cs="Times New Roman"/>
-          <w:sz w:val="28"/>
-          <w:szCs w:val="28"/>
-        </w:rPr>
-        <w:t>М</w:t>
-      </w:r>
-      <w:r>
-        <w:rPr>
-          <w:rFonts w:ascii="Times New Roman" w:hAnsi="Times New Roman" w:cs="Times New Roman"/>
-          <w:sz w:val="28"/>
-          <w:szCs w:val="28"/>
-        </w:rPr>
-        <w:t xml:space="preserve">ировое имя у первого порта принадлежащего </w:t>
-      </w:r>
-      <w:proofErr w:type="spellStart"/>
-      <w:r>
-        <w:rPr>
-          <w:rFonts w:ascii="Times New Roman" w:hAnsi="Times New Roman" w:cs="Times New Roman"/>
-          <w:sz w:val="28"/>
-          <w:szCs w:val="28"/>
-          <w:lang w:val="en-US"/>
-        </w:rPr>
-        <w:t>Fibre</w:t>
-      </w:r>
-      <w:proofErr w:type="spellEnd"/>
-      <w:r>
-        <w:rPr>
-          <w:rFonts w:ascii="Times New Roman" w:hAnsi="Times New Roman" w:cs="Times New Roman"/>
-          <w:sz w:val="28"/>
-          <w:szCs w:val="28"/>
-        </w:rPr>
-        <w:t xml:space="preserve"> </w:t>
-      </w:r>
-      <w:r>
-        <w:rPr>
-          <w:rFonts w:ascii="Times New Roman" w:hAnsi="Times New Roman" w:cs="Times New Roman"/>
-          <w:sz w:val="28"/>
-          <w:szCs w:val="28"/>
-          <w:lang w:val="en-US"/>
-        </w:rPr>
-        <w:t>Channel</w:t>
-      </w:r>
-      <w:r>
-        <w:rPr>
-          <w:rFonts w:ascii="Times New Roman" w:hAnsi="Times New Roman" w:cs="Times New Roman"/>
-          <w:sz w:val="28"/>
-          <w:szCs w:val="28"/>
-        </w:rPr>
-        <w:t xml:space="preserve"> </w:t>
-      </w:r>
-      <w:r>
-        <w:rPr>
-          <w:rFonts w:ascii="Times New Roman" w:hAnsi="Times New Roman" w:cs="Times New Roman"/>
-          <w:sz w:val="28"/>
-          <w:szCs w:val="28"/>
-          <w:lang w:val="en-US"/>
-        </w:rPr>
-        <w:t>Fabric</w:t>
-      </w:r>
-      <w:r>
-        <w:rPr>
-          <w:rFonts w:ascii="Times New Roman" w:hAnsi="Times New Roman" w:cs="Times New Roman"/>
-          <w:sz w:val="28"/>
-          <w:szCs w:val="28"/>
-        </w:rPr>
-        <w:t xml:space="preserve">: </w:t>
+        <w:spacing w:before="0" w:line="360" w:lineRule="auto"/>
+        <w:rPr>
+          <w:rFonts w:ascii="Times New Roman" w:hAnsi="Times New Roman" w:cs="Times New Roman"/>
+          <w:color w:val="auto"/>
+          <w:sz w:val="28"/>
+          <w:szCs w:val="28"/>
+        </w:rPr>
+      </w:pPr>
+      <w:r>
+        <w:rPr>
+          <w:rFonts w:ascii="Times New Roman" w:hAnsi="Times New Roman" w:cs="Times New Roman"/>
+          <w:color w:val="auto"/>
+          <w:sz w:val="28"/>
+          <w:szCs w:val="28"/>
+          <w:lang w:val="ru-RU"/>
+        </w:rPr>
+        <w:lastRenderedPageBreak/>
+        <w:t xml:space="preserve">Работа с </w:t>
+      </w:r>
+      <w:r>
+        <w:rPr>
+          <w:rFonts w:ascii="Times New Roman" w:hAnsi="Times New Roman" w:cs="Times New Roman"/>
+          <w:color w:val="auto"/>
+          <w:sz w:val="28"/>
+          <w:szCs w:val="28"/>
+        </w:rPr>
+        <w:t>FC SAN Trace</w:t>
       </w:r>
     </w:p>
     <w:p>
@@ -580,7 +1125,6 @@
         <w:jc w:val="center"/>
         <w:rPr>
           <w:rFonts w:ascii="Times New Roman" w:hAnsi="Times New Roman" w:cs="Times New Roman"/>
-          <w:b/>
           <w:sz w:val="28"/>
           <w:szCs w:val="28"/>
         </w:rPr>
@@ -589,13 +1133,15 @@
         <w:rPr>
           <w:rFonts w:ascii="Times New Roman" w:hAnsi="Times New Roman" w:cs="Times New Roman"/>
           <w:noProof/>
+          <w:sz w:val="28"/>
+          <w:szCs w:val="28"/>
           <w:lang w:eastAsia="ru-RU"/>
         </w:rPr>
         <w:drawing>
           <wp:inline distT="0" distB="0" distL="0" distR="0">
-            <wp:extent cx="5213006" cy="3363402"/>
-            <wp:effectExtent l="19050" t="0" r="6694" b="0"/>
-            <wp:docPr id="1" name="Рисунок 1"/>
+            <wp:extent cx="3849617" cy="3044587"/>
+            <wp:effectExtent l="19050" t="0" r="0" b="0"/>
+            <wp:docPr id="2" name="Рисунок 1"/>
             <wp:cNvGraphicFramePr>
               <a:graphicFrameLocks xmlns:a="http://schemas.openxmlformats.org/drawingml/2006/main" noChangeAspect="1"/>
             </wp:cNvGraphicFramePr>
@@ -607,7 +1153,7 @@
                     <pic:cNvPicPr/>
                   </pic:nvPicPr>
                   <pic:blipFill>
-                    <a:blip r:embed="rId5" cstate="print"/>
+                    <a:blip r:embed="rId7" cstate="print"/>
                     <a:stretch>
                       <a:fillRect/>
                     </a:stretch>
@@ -615,7 +1161,7 @@
                   <pic:spPr>
                     <a:xfrm>
                       <a:off x="0" y="0"/>
-                      <a:ext cx="5213426" cy="3363673"/>
+                      <a:ext cx="3849617" cy="3044587"/>
                     </a:xfrm>
                     <a:prstGeom prst="rect">
                       <a:avLst/>
@@ -630,27 +1176,755 @@
     </w:p>
     <w:p>
       <w:pPr>
+        <w:spacing w:line="360" w:lineRule="auto"/>
+        <w:jc w:val="center"/>
+        <w:rPr>
+          <w:rFonts w:ascii="Times New Roman" w:hAnsi="Times New Roman" w:cs="Times New Roman"/>
+          <w:sz w:val="28"/>
+          <w:szCs w:val="28"/>
+        </w:rPr>
+      </w:pPr>
+      <w:r>
+        <w:rPr>
+          <w:rFonts w:ascii="Times New Roman" w:hAnsi="Times New Roman" w:cs="Times New Roman"/>
+          <w:sz w:val="28"/>
+          <w:szCs w:val="28"/>
+        </w:rPr>
+        <w:t>Рисунок 2.1 Открытие</w:t>
+      </w:r>
+      <w:r>
+        <w:rPr>
+          <w:rFonts w:ascii="Times New Roman" w:hAnsi="Times New Roman" w:cs="Times New Roman"/>
+          <w:sz w:val="28"/>
+          <w:szCs w:val="28"/>
+        </w:rPr>
+        <w:t xml:space="preserve"> </w:t>
+      </w:r>
+      <w:r>
+        <w:rPr>
+          <w:rFonts w:ascii="Times New Roman" w:hAnsi="Times New Roman" w:cs="Times New Roman"/>
+          <w:sz w:val="28"/>
+          <w:szCs w:val="28"/>
+        </w:rPr>
+        <w:t>файл</w:t>
+      </w:r>
+      <w:r>
+        <w:rPr>
+          <w:rFonts w:ascii="Times New Roman" w:hAnsi="Times New Roman" w:cs="Times New Roman"/>
+          <w:sz w:val="28"/>
+          <w:szCs w:val="28"/>
+        </w:rPr>
+        <w:t>а</w:t>
+      </w:r>
+      <w:r>
+        <w:rPr>
+          <w:rFonts w:ascii="Times New Roman" w:hAnsi="Times New Roman" w:cs="Times New Roman"/>
+          <w:sz w:val="28"/>
+          <w:szCs w:val="28"/>
+        </w:rPr>
+        <w:t xml:space="preserve"> </w:t>
+      </w:r>
+      <w:r>
+        <w:rPr>
+          <w:rFonts w:ascii="Times New Roman" w:hAnsi="Times New Roman" w:cs="Times New Roman"/>
+          <w:bCs/>
+          <w:sz w:val="28"/>
+          <w:szCs w:val="28"/>
+          <w:lang w:val="en-US"/>
+        </w:rPr>
+        <w:t>FC</w:t>
+      </w:r>
+      <w:r>
+        <w:rPr>
+          <w:rFonts w:ascii="Times New Roman" w:hAnsi="Times New Roman" w:cs="Times New Roman"/>
+          <w:bCs/>
+          <w:sz w:val="28"/>
+          <w:szCs w:val="28"/>
+        </w:rPr>
+        <w:t>_</w:t>
+      </w:r>
+      <w:r>
+        <w:rPr>
+          <w:rFonts w:ascii="Times New Roman" w:hAnsi="Times New Roman" w:cs="Times New Roman"/>
+          <w:bCs/>
+          <w:sz w:val="28"/>
+          <w:szCs w:val="28"/>
+          <w:lang w:val="en-US"/>
+        </w:rPr>
+        <w:t>SAN</w:t>
+      </w:r>
+      <w:r>
+        <w:rPr>
+          <w:rFonts w:ascii="Times New Roman" w:hAnsi="Times New Roman" w:cs="Times New Roman"/>
+          <w:bCs/>
+          <w:sz w:val="28"/>
+          <w:szCs w:val="28"/>
+        </w:rPr>
+        <w:t>_</w:t>
+      </w:r>
+      <w:r>
+        <w:rPr>
+          <w:rFonts w:ascii="Times New Roman" w:hAnsi="Times New Roman" w:cs="Times New Roman"/>
+          <w:bCs/>
+          <w:sz w:val="28"/>
+          <w:szCs w:val="28"/>
+          <w:lang w:val="en-US"/>
+        </w:rPr>
+        <w:t>Trace</w:t>
+      </w:r>
+      <w:r>
+        <w:rPr>
+          <w:rFonts w:ascii="Times New Roman" w:hAnsi="Times New Roman" w:cs="Times New Roman"/>
+          <w:bCs/>
+          <w:sz w:val="28"/>
+          <w:szCs w:val="28"/>
+        </w:rPr>
+        <w:t>.</w:t>
+      </w:r>
+      <w:proofErr w:type="spellStart"/>
+      <w:r>
+        <w:rPr>
+          <w:rFonts w:ascii="Times New Roman" w:hAnsi="Times New Roman" w:cs="Times New Roman"/>
+          <w:bCs/>
+          <w:sz w:val="28"/>
+          <w:szCs w:val="28"/>
+          <w:lang w:val="en-US"/>
+        </w:rPr>
+        <w:t>pcap</w:t>
+      </w:r>
+      <w:proofErr w:type="spellEnd"/>
+    </w:p>
+    <w:p>
+      <w:pPr>
         <w:spacing w:after="0" w:line="360" w:lineRule="auto"/>
+        <w:ind w:firstLine="567"/>
+        <w:rPr>
+          <w:rFonts w:ascii="Times New Roman" w:hAnsi="Times New Roman" w:cs="Times New Roman"/>
+          <w:bCs/>
+          <w:sz w:val="28"/>
+          <w:szCs w:val="28"/>
+        </w:rPr>
+      </w:pPr>
+      <w:r>
+        <w:rPr>
+          <w:rFonts w:ascii="Times New Roman" w:hAnsi="Times New Roman" w:cs="Times New Roman"/>
+          <w:b/>
+          <w:sz w:val="28"/>
+          <w:szCs w:val="28"/>
+        </w:rPr>
+        <w:t>F</w:t>
+      </w:r>
+      <w:r>
+        <w:rPr>
+          <w:rFonts w:ascii="Times New Roman" w:hAnsi="Times New Roman" w:cs="Times New Roman"/>
+          <w:b/>
+          <w:bCs/>
+          <w:sz w:val="28"/>
+          <w:szCs w:val="28"/>
+        </w:rPr>
+        <w:t>LOGI</w:t>
+      </w:r>
+      <w:r>
+        <w:rPr>
+          <w:rFonts w:ascii="Times New Roman" w:hAnsi="Times New Roman" w:cs="Times New Roman"/>
+          <w:b/>
+          <w:bCs/>
+          <w:sz w:val="28"/>
+          <w:szCs w:val="28"/>
+        </w:rPr>
+        <w:t>(</w:t>
+      </w:r>
+      <w:r>
+        <w:rPr>
+          <w:rFonts w:ascii="Times New Roman" w:hAnsi="Times New Roman" w:cs="Times New Roman"/>
+          <w:b/>
+          <w:bCs/>
+          <w:sz w:val="28"/>
+          <w:szCs w:val="28"/>
+          <w:lang w:val="en-CA"/>
+        </w:rPr>
+        <w:t>Fabric</w:t>
+      </w:r>
+      <w:r>
+        <w:rPr>
+          <w:rFonts w:ascii="Times New Roman" w:hAnsi="Times New Roman" w:cs="Times New Roman"/>
+          <w:b/>
+          <w:bCs/>
+          <w:sz w:val="28"/>
+          <w:szCs w:val="28"/>
+        </w:rPr>
+        <w:t xml:space="preserve"> </w:t>
+      </w:r>
+      <w:r>
+        <w:rPr>
+          <w:rFonts w:ascii="Times New Roman" w:hAnsi="Times New Roman" w:cs="Times New Roman"/>
+          <w:b/>
+          <w:bCs/>
+          <w:sz w:val="28"/>
+          <w:szCs w:val="28"/>
+          <w:lang w:val="en-CA"/>
+        </w:rPr>
+        <w:t>Login</w:t>
+      </w:r>
+      <w:r>
+        <w:rPr>
+          <w:rFonts w:ascii="Times New Roman" w:hAnsi="Times New Roman" w:cs="Times New Roman"/>
+          <w:b/>
+          <w:bCs/>
+          <w:sz w:val="28"/>
+          <w:szCs w:val="28"/>
+        </w:rPr>
+        <w:t xml:space="preserve"> </w:t>
+      </w:r>
+      <w:r>
+        <w:rPr>
+          <w:rFonts w:ascii="Times New Roman" w:hAnsi="Times New Roman" w:cs="Times New Roman"/>
+          <w:b/>
+          <w:bCs/>
+          <w:sz w:val="28"/>
+          <w:szCs w:val="28"/>
+          <w:lang w:val="en-CA"/>
+        </w:rPr>
+        <w:t>Request</w:t>
+      </w:r>
+      <w:r>
+        <w:rPr>
+          <w:rFonts w:ascii="Times New Roman" w:hAnsi="Times New Roman" w:cs="Times New Roman"/>
+          <w:b/>
+          <w:bCs/>
+          <w:sz w:val="28"/>
+          <w:szCs w:val="28"/>
+        </w:rPr>
+        <w:t>)</w:t>
+      </w:r>
+      <w:r>
+        <w:rPr>
+          <w:rFonts w:ascii="Times New Roman" w:hAnsi="Times New Roman" w:cs="Times New Roman"/>
+          <w:bCs/>
+          <w:sz w:val="28"/>
+          <w:szCs w:val="28"/>
+        </w:rPr>
+        <w:t xml:space="preserve"> –</w:t>
+      </w:r>
+      <w:r>
+        <w:rPr>
+          <w:rFonts w:ascii="Times New Roman" w:hAnsi="Times New Roman" w:cs="Times New Roman"/>
+          <w:bCs/>
+          <w:sz w:val="28"/>
+          <w:szCs w:val="28"/>
+        </w:rPr>
+        <w:t xml:space="preserve"> </w:t>
+      </w:r>
+      <w:r>
+        <w:rPr>
+          <w:rFonts w:ascii="Times New Roman" w:hAnsi="Times New Roman" w:cs="Times New Roman"/>
+          <w:bCs/>
+          <w:sz w:val="28"/>
+          <w:szCs w:val="28"/>
+        </w:rPr>
+        <w:t>это</w:t>
+      </w:r>
+      <w:r>
+        <w:rPr>
+          <w:rFonts w:ascii="Times New Roman" w:hAnsi="Times New Roman" w:cs="Times New Roman"/>
+          <w:bCs/>
+          <w:sz w:val="28"/>
+          <w:szCs w:val="28"/>
+        </w:rPr>
+        <w:t xml:space="preserve"> процесс присоединения порта к фабрике.</w:t>
+      </w:r>
+    </w:p>
+    <w:p>
+      <w:pPr>
+        <w:spacing w:after="0" w:line="360" w:lineRule="auto"/>
+        <w:ind w:firstLine="567"/>
+        <w:rPr>
+          <w:rFonts w:ascii="Times New Roman" w:hAnsi="Times New Roman" w:cs="Times New Roman"/>
+          <w:sz w:val="28"/>
+          <w:szCs w:val="28"/>
+        </w:rPr>
+      </w:pPr>
+      <w:r>
+        <w:rPr>
+          <w:rFonts w:ascii="Times New Roman" w:hAnsi="Times New Roman" w:cs="Times New Roman"/>
+          <w:sz w:val="28"/>
+          <w:szCs w:val="28"/>
+        </w:rPr>
+        <w:t>М</w:t>
+      </w:r>
+      <w:r>
+        <w:rPr>
+          <w:rFonts w:ascii="Times New Roman" w:hAnsi="Times New Roman" w:cs="Times New Roman"/>
+          <w:sz w:val="28"/>
+          <w:szCs w:val="28"/>
+        </w:rPr>
+        <w:t xml:space="preserve">ировое имя у первого порта принадлежащего </w:t>
+      </w:r>
+      <w:proofErr w:type="spellStart"/>
+      <w:r>
+        <w:rPr>
+          <w:rFonts w:ascii="Times New Roman" w:hAnsi="Times New Roman" w:cs="Times New Roman"/>
+          <w:sz w:val="28"/>
+          <w:szCs w:val="28"/>
+        </w:rPr>
+        <w:t>Fibre</w:t>
+      </w:r>
+      <w:proofErr w:type="spellEnd"/>
+      <w:r>
+        <w:rPr>
+          <w:rFonts w:ascii="Times New Roman" w:hAnsi="Times New Roman" w:cs="Times New Roman"/>
+          <w:sz w:val="28"/>
+          <w:szCs w:val="28"/>
+        </w:rPr>
+        <w:t xml:space="preserve"> </w:t>
+      </w:r>
+      <w:proofErr w:type="spellStart"/>
+      <w:r>
+        <w:rPr>
+          <w:rFonts w:ascii="Times New Roman" w:hAnsi="Times New Roman" w:cs="Times New Roman"/>
+          <w:sz w:val="28"/>
+          <w:szCs w:val="28"/>
+        </w:rPr>
+        <w:t>Channel</w:t>
+      </w:r>
+      <w:proofErr w:type="spellEnd"/>
+      <w:r>
+        <w:rPr>
+          <w:rFonts w:ascii="Times New Roman" w:hAnsi="Times New Roman" w:cs="Times New Roman"/>
+          <w:sz w:val="28"/>
+          <w:szCs w:val="28"/>
+        </w:rPr>
+        <w:t xml:space="preserve"> </w:t>
+      </w:r>
+      <w:proofErr w:type="spellStart"/>
+      <w:r>
+        <w:rPr>
+          <w:rFonts w:ascii="Times New Roman" w:hAnsi="Times New Roman" w:cs="Times New Roman"/>
+          <w:sz w:val="28"/>
+          <w:szCs w:val="28"/>
+        </w:rPr>
+        <w:t>Fabric</w:t>
+      </w:r>
+      <w:proofErr w:type="spellEnd"/>
+      <w:r>
+        <w:rPr>
+          <w:rFonts w:ascii="Times New Roman" w:hAnsi="Times New Roman" w:cs="Times New Roman"/>
+          <w:sz w:val="28"/>
+          <w:szCs w:val="28"/>
+        </w:rPr>
+        <w:t>:</w:t>
+      </w:r>
+    </w:p>
+    <w:p>
+      <w:pPr>
+        <w:spacing w:after="0" w:line="360" w:lineRule="auto"/>
+        <w:ind w:firstLine="567"/>
         <w:jc w:val="center"/>
         <w:rPr>
           <w:rFonts w:ascii="Times New Roman" w:hAnsi="Times New Roman" w:cs="Times New Roman"/>
           <w:sz w:val="28"/>
           <w:szCs w:val="28"/>
-        </w:rPr>
-      </w:pPr>
-      <w:r>
-        <w:rPr>
-          <w:rFonts w:ascii="Times New Roman" w:hAnsi="Times New Roman" w:cs="Times New Roman"/>
-          <w:sz w:val="28"/>
-          <w:szCs w:val="28"/>
-        </w:rPr>
-        <w:t>Рисунок 2.1 Имя порта</w:t>
-      </w:r>
+          <w:lang w:val="en-US"/>
+        </w:rPr>
+      </w:pPr>
+      <w:r>
+        <w:rPr>
+          <w:rFonts w:ascii="Times New Roman" w:hAnsi="Times New Roman" w:cs="Times New Roman"/>
+          <w:sz w:val="28"/>
+          <w:szCs w:val="28"/>
+          <w:lang w:val="en-US"/>
+        </w:rPr>
+        <w:t>25:11:00:0d</w:t>
+      </w:r>
+      <w:proofErr w:type="gramStart"/>
+      <w:r>
+        <w:rPr>
+          <w:rFonts w:ascii="Times New Roman" w:hAnsi="Times New Roman" w:cs="Times New Roman"/>
+          <w:sz w:val="28"/>
+          <w:szCs w:val="28"/>
+          <w:lang w:val="en-US"/>
+        </w:rPr>
+        <w:t>:ec:18:cb:40</w:t>
+      </w:r>
+      <w:proofErr w:type="gramEnd"/>
     </w:p>
     <w:p>
       <w:pPr>
         <w:spacing w:after="0" w:line="360" w:lineRule="auto"/>
-        <w:ind w:firstLine="426"/>
+        <w:ind w:firstLine="567"/>
+        <w:jc w:val="center"/>
+        <w:rPr>
+          <w:rFonts w:ascii="Times New Roman" w:hAnsi="Times New Roman" w:cs="Times New Roman"/>
+          <w:sz w:val="28"/>
+          <w:szCs w:val="28"/>
+          <w:lang w:val="en-US"/>
+        </w:rPr>
+      </w:pPr>
+      <w:r>
+        <w:rPr>
+          <w:rFonts w:ascii="Times New Roman" w:hAnsi="Times New Roman" w:cs="Times New Roman"/>
+          <w:sz w:val="28"/>
+          <w:szCs w:val="28"/>
+          <w:lang w:val="en-US"/>
+        </w:rPr>
+        <w:t>20:64:00:0d</w:t>
+      </w:r>
+      <w:proofErr w:type="gramStart"/>
+      <w:r>
+        <w:rPr>
+          <w:rFonts w:ascii="Times New Roman" w:hAnsi="Times New Roman" w:cs="Times New Roman"/>
+          <w:sz w:val="28"/>
+          <w:szCs w:val="28"/>
+          <w:lang w:val="en-US"/>
+        </w:rPr>
+        <w:t>:ec:18:cb:41</w:t>
+      </w:r>
+      <w:proofErr w:type="gramEnd"/>
+    </w:p>
+    <w:p>
+      <w:pPr>
+        <w:spacing w:after="0" w:line="360" w:lineRule="auto"/>
+        <w:ind w:firstLine="567"/>
+        <w:rPr>
+          <w:rFonts w:ascii="Times New Roman" w:hAnsi="Times New Roman" w:cs="Times New Roman"/>
+          <w:sz w:val="28"/>
+          <w:szCs w:val="28"/>
+        </w:rPr>
+      </w:pPr>
+      <w:bookmarkStart w:id="0" w:name="_GoBack"/>
+      <w:bookmarkEnd w:id="0"/>
+      <w:r>
+        <w:rPr>
+          <w:rFonts w:ascii="Times New Roman" w:hAnsi="Times New Roman" w:cs="Times New Roman"/>
+          <w:sz w:val="28"/>
+          <w:szCs w:val="28"/>
+        </w:rPr>
+        <w:t>Один</w:t>
+      </w:r>
+      <w:r>
+        <w:rPr>
+          <w:rFonts w:ascii="Times New Roman" w:hAnsi="Times New Roman" w:cs="Times New Roman"/>
+          <w:sz w:val="28"/>
+          <w:szCs w:val="28"/>
+          <w:lang w:val="en-US"/>
+        </w:rPr>
+        <w:t xml:space="preserve"> </w:t>
+      </w:r>
+      <w:r>
+        <w:rPr>
+          <w:rFonts w:ascii="Times New Roman" w:hAnsi="Times New Roman" w:cs="Times New Roman"/>
+          <w:sz w:val="28"/>
+          <w:szCs w:val="28"/>
+        </w:rPr>
+        <w:t>из</w:t>
+      </w:r>
+      <w:r>
+        <w:rPr>
+          <w:rFonts w:ascii="Times New Roman" w:hAnsi="Times New Roman" w:cs="Times New Roman"/>
+          <w:sz w:val="28"/>
+          <w:szCs w:val="28"/>
+          <w:lang w:val="en-US"/>
+        </w:rPr>
+        <w:t xml:space="preserve"> </w:t>
+      </w:r>
+      <w:r>
+        <w:rPr>
+          <w:rFonts w:ascii="Times New Roman" w:hAnsi="Times New Roman" w:cs="Times New Roman"/>
+          <w:sz w:val="28"/>
+          <w:szCs w:val="28"/>
+        </w:rPr>
+        <w:t>кадров</w:t>
+      </w:r>
+      <w:r>
+        <w:rPr>
+          <w:rFonts w:ascii="Times New Roman" w:hAnsi="Times New Roman" w:cs="Times New Roman"/>
+          <w:sz w:val="28"/>
+          <w:szCs w:val="28"/>
+          <w:lang w:val="en-US"/>
+        </w:rPr>
+        <w:t xml:space="preserve">, </w:t>
+      </w:r>
+      <w:r>
+        <w:rPr>
+          <w:rFonts w:ascii="Times New Roman" w:hAnsi="Times New Roman" w:cs="Times New Roman"/>
+          <w:sz w:val="28"/>
+          <w:szCs w:val="28"/>
+        </w:rPr>
+        <w:t>посланных</w:t>
+      </w:r>
+      <w:r>
+        <w:rPr>
+          <w:rFonts w:ascii="Times New Roman" w:hAnsi="Times New Roman" w:cs="Times New Roman"/>
+          <w:sz w:val="28"/>
+          <w:szCs w:val="28"/>
+          <w:lang w:val="en-US"/>
+        </w:rPr>
+        <w:t xml:space="preserve"> </w:t>
+      </w:r>
+      <w:r>
+        <w:rPr>
+          <w:rFonts w:ascii="Times New Roman" w:hAnsi="Times New Roman" w:cs="Times New Roman"/>
+          <w:sz w:val="28"/>
+          <w:szCs w:val="28"/>
+        </w:rPr>
+        <w:t>узлом</w:t>
+      </w:r>
+      <w:r>
+        <w:rPr>
+          <w:rFonts w:ascii="Times New Roman" w:hAnsi="Times New Roman" w:cs="Times New Roman"/>
+          <w:sz w:val="28"/>
+          <w:szCs w:val="28"/>
+          <w:lang w:val="en-US"/>
+        </w:rPr>
+        <w:t xml:space="preserve"> (</w:t>
+      </w:r>
+      <w:proofErr w:type="spellStart"/>
+      <w:r>
+        <w:rPr>
+          <w:rFonts w:ascii="Times New Roman" w:hAnsi="Times New Roman" w:cs="Times New Roman"/>
+          <w:sz w:val="28"/>
+          <w:szCs w:val="28"/>
+          <w:lang w:val="en-US"/>
+        </w:rPr>
+        <w:t>Fibre</w:t>
+      </w:r>
+      <w:proofErr w:type="spellEnd"/>
+      <w:r>
+        <w:rPr>
+          <w:rFonts w:ascii="Times New Roman" w:hAnsi="Times New Roman" w:cs="Times New Roman"/>
+          <w:sz w:val="28"/>
+          <w:szCs w:val="28"/>
+          <w:lang w:val="en-US"/>
+        </w:rPr>
+        <w:t xml:space="preserve"> Channel Fabric), </w:t>
+      </w:r>
+      <w:r>
+        <w:rPr>
+          <w:rFonts w:ascii="Times New Roman" w:hAnsi="Times New Roman" w:cs="Times New Roman"/>
+          <w:sz w:val="28"/>
+          <w:szCs w:val="28"/>
+        </w:rPr>
+        <w:t>отмечен</w:t>
+      </w:r>
+      <w:r>
+        <w:rPr>
+          <w:rFonts w:ascii="Times New Roman" w:hAnsi="Times New Roman" w:cs="Times New Roman"/>
+          <w:sz w:val="28"/>
+          <w:szCs w:val="28"/>
+          <w:lang w:val="en-US"/>
+        </w:rPr>
+        <w:t xml:space="preserve"> </w:t>
+      </w:r>
+      <w:r>
+        <w:rPr>
+          <w:rFonts w:ascii="Times New Roman" w:hAnsi="Times New Roman" w:cs="Times New Roman"/>
+          <w:sz w:val="28"/>
+          <w:szCs w:val="28"/>
+        </w:rPr>
+        <w:t>как</w:t>
+      </w:r>
+      <w:r>
+        <w:rPr>
+          <w:rFonts w:ascii="Times New Roman" w:hAnsi="Times New Roman" w:cs="Times New Roman"/>
+          <w:sz w:val="28"/>
+          <w:szCs w:val="28"/>
+          <w:lang w:val="en-US"/>
+        </w:rPr>
+        <w:t xml:space="preserve"> GID_FT (</w:t>
+      </w:r>
+      <w:r>
+        <w:rPr>
+          <w:rFonts w:ascii="Times New Roman" w:hAnsi="Times New Roman" w:cs="Times New Roman"/>
+          <w:bCs/>
+          <w:sz w:val="28"/>
+          <w:szCs w:val="28"/>
+          <w:lang w:val="en-US"/>
+        </w:rPr>
+        <w:t xml:space="preserve">Get Port IDs </w:t>
+      </w:r>
+      <w:r>
+        <w:rPr>
+          <w:rFonts w:ascii="Times New Roman" w:hAnsi="Times New Roman" w:cs="Times New Roman"/>
+          <w:sz w:val="28"/>
+          <w:szCs w:val="28"/>
+          <w:lang w:val="en-US"/>
+        </w:rPr>
+        <w:t xml:space="preserve">– </w:t>
+      </w:r>
+      <w:r>
+        <w:rPr>
+          <w:rFonts w:ascii="Times New Roman" w:hAnsi="Times New Roman" w:cs="Times New Roman"/>
+          <w:bCs/>
+          <w:sz w:val="28"/>
+          <w:szCs w:val="28"/>
+          <w:lang w:val="en-US"/>
+        </w:rPr>
+        <w:t xml:space="preserve">FC </w:t>
+      </w:r>
+      <w:r>
+        <w:rPr>
+          <w:rFonts w:ascii="Times New Roman" w:hAnsi="Times New Roman" w:cs="Times New Roman"/>
+          <w:sz w:val="28"/>
+          <w:szCs w:val="28"/>
+          <w:lang w:val="en-US"/>
+        </w:rPr>
+        <w:t xml:space="preserve">– </w:t>
+      </w:r>
+      <w:r>
+        <w:rPr>
+          <w:rFonts w:ascii="Times New Roman" w:hAnsi="Times New Roman" w:cs="Times New Roman"/>
+          <w:bCs/>
+          <w:sz w:val="28"/>
+          <w:szCs w:val="28"/>
+          <w:lang w:val="en-US"/>
+        </w:rPr>
+        <w:t>4 Type</w:t>
+      </w:r>
+      <w:r>
+        <w:rPr>
+          <w:rFonts w:ascii="Times New Roman" w:hAnsi="Times New Roman" w:cs="Times New Roman"/>
+          <w:sz w:val="28"/>
+          <w:szCs w:val="28"/>
+          <w:lang w:val="en-US"/>
+        </w:rPr>
+        <w:t xml:space="preserve">). </w:t>
+      </w:r>
+    </w:p>
+    <w:p>
+      <w:pPr>
+        <w:spacing w:after="0" w:line="360" w:lineRule="auto"/>
+        <w:ind w:firstLine="567"/>
+        <w:rPr>
+          <w:rFonts w:ascii="Times New Roman" w:hAnsi="Times New Roman" w:cs="Times New Roman"/>
+          <w:sz w:val="28"/>
+          <w:szCs w:val="28"/>
+        </w:rPr>
+      </w:pPr>
+      <w:r>
+        <w:rPr>
+          <w:rFonts w:ascii="Times New Roman" w:hAnsi="Times New Roman" w:cs="Times New Roman"/>
+          <w:sz w:val="28"/>
+          <w:szCs w:val="28"/>
+        </w:rPr>
+        <w:t xml:space="preserve">Какое шестнадцатеричное представление </w:t>
+      </w:r>
+      <w:r>
+        <w:rPr>
+          <w:rFonts w:ascii="Times New Roman" w:hAnsi="Times New Roman" w:cs="Times New Roman"/>
+          <w:bCs/>
+          <w:sz w:val="28"/>
+          <w:szCs w:val="28"/>
+        </w:rPr>
+        <w:t xml:space="preserve">FC-4 TYPE </w:t>
+      </w:r>
+      <w:r>
+        <w:rPr>
+          <w:rFonts w:ascii="Times New Roman" w:hAnsi="Times New Roman" w:cs="Times New Roman"/>
+          <w:sz w:val="28"/>
+          <w:szCs w:val="28"/>
+        </w:rPr>
+        <w:t>запрашивается и какой протокол оно представляет?</w:t>
+      </w:r>
+    </w:p>
+    <w:p>
+      <w:pPr>
+        <w:spacing w:after="0" w:line="360" w:lineRule="auto"/>
+        <w:ind w:firstLine="567"/>
+        <w:rPr>
+          <w:rFonts w:ascii="Times New Roman" w:hAnsi="Times New Roman" w:cs="Times New Roman"/>
+          <w:sz w:val="28"/>
+          <w:szCs w:val="28"/>
+        </w:rPr>
+      </w:pPr>
+      <w:r>
+        <w:rPr>
+          <w:rFonts w:ascii="Times New Roman" w:hAnsi="Times New Roman" w:cs="Times New Roman"/>
+          <w:sz w:val="28"/>
+          <w:szCs w:val="28"/>
+        </w:rPr>
+        <w:t>Протокол FCP</w:t>
+      </w:r>
+      <w:r>
+        <w:rPr>
+          <w:rFonts w:ascii="Times New Roman" w:hAnsi="Times New Roman" w:cs="Times New Roman"/>
+          <w:sz w:val="28"/>
+          <w:szCs w:val="28"/>
+        </w:rPr>
+        <w:t xml:space="preserve"> -</w:t>
+      </w:r>
+      <w:r>
+        <w:rPr>
+          <w:rFonts w:ascii="Times New Roman" w:hAnsi="Times New Roman" w:cs="Times New Roman"/>
+          <w:sz w:val="28"/>
+          <w:szCs w:val="28"/>
+        </w:rPr>
+        <w:t xml:space="preserve"> </w:t>
+      </w:r>
+      <w:r>
+        <w:rPr>
+          <w:rFonts w:ascii="Times New Roman" w:hAnsi="Times New Roman" w:cs="Times New Roman"/>
+          <w:sz w:val="28"/>
+          <w:szCs w:val="28"/>
+        </w:rPr>
+        <w:t>шестнадцатеричное представление</w:t>
+      </w:r>
+      <w:r>
+        <w:rPr>
+          <w:rFonts w:ascii="Times New Roman" w:hAnsi="Times New Roman" w:cs="Times New Roman"/>
+          <w:sz w:val="28"/>
+          <w:szCs w:val="28"/>
+        </w:rPr>
+        <w:t xml:space="preserve"> 0x08</w:t>
+      </w:r>
+    </w:p>
+    <w:p>
+      <w:pPr>
+        <w:spacing w:after="0" w:line="360" w:lineRule="auto"/>
+        <w:ind w:firstLine="567"/>
+        <w:rPr>
+          <w:rFonts w:ascii="Times New Roman" w:hAnsi="Times New Roman" w:cs="Times New Roman"/>
+          <w:sz w:val="28"/>
+          <w:szCs w:val="28"/>
+        </w:rPr>
+      </w:pPr>
+      <w:r>
+        <w:rPr>
+          <w:rFonts w:ascii="Times New Roman" w:hAnsi="Times New Roman" w:cs="Times New Roman"/>
+          <w:sz w:val="28"/>
+          <w:szCs w:val="28"/>
+        </w:rPr>
+        <w:t xml:space="preserve">Какой сервис ответственен за </w:t>
+      </w:r>
+      <w:r>
+        <w:rPr>
+          <w:rFonts w:ascii="Times New Roman" w:hAnsi="Times New Roman" w:cs="Times New Roman"/>
+          <w:bCs/>
+          <w:sz w:val="28"/>
+          <w:szCs w:val="28"/>
+        </w:rPr>
+        <w:t xml:space="preserve">GID_FT </w:t>
+      </w:r>
+      <w:r>
+        <w:rPr>
+          <w:rFonts w:ascii="Times New Roman" w:hAnsi="Times New Roman" w:cs="Times New Roman"/>
+          <w:sz w:val="28"/>
+          <w:szCs w:val="28"/>
+        </w:rPr>
+        <w:t xml:space="preserve">запрос: </w:t>
+      </w:r>
+      <w:r>
+        <w:rPr>
+          <w:rFonts w:ascii="Times New Roman" w:hAnsi="Times New Roman" w:cs="Times New Roman"/>
+          <w:sz w:val="28"/>
+          <w:szCs w:val="28"/>
+        </w:rPr>
+        <w:t>DNS</w:t>
+      </w:r>
+    </w:p>
+    <w:p>
+      <w:pPr>
+        <w:pStyle w:val="a7"/>
+        <w:spacing w:after="0" w:line="360" w:lineRule="auto"/>
         <w:jc w:val="both"/>
         <w:rPr>
           <w:rFonts w:ascii="Times New Roman" w:hAnsi="Times New Roman" w:cs="Times New Roman"/>
@@ -658,234 +1932,6 @@
           <w:szCs w:val="28"/>
         </w:rPr>
       </w:pPr>
-      <w:r>
-        <w:rPr>
-          <w:rFonts w:ascii="Times New Roman" w:hAnsi="Times New Roman" w:cs="Times New Roman"/>
-          <w:sz w:val="28"/>
-          <w:szCs w:val="28"/>
-        </w:rPr>
-        <w:t>Почему поле идентификатора источника (</w:t>
-      </w:r>
-      <w:r>
-        <w:rPr>
-          <w:rFonts w:ascii="Times New Roman" w:hAnsi="Times New Roman" w:cs="Times New Roman"/>
-          <w:sz w:val="28"/>
-          <w:szCs w:val="28"/>
-          <w:lang w:val="en-US"/>
-        </w:rPr>
-        <w:t>S</w:t>
-      </w:r>
-      <w:r>
-        <w:rPr>
-          <w:rFonts w:ascii="Times New Roman" w:hAnsi="Times New Roman" w:cs="Times New Roman"/>
-          <w:sz w:val="28"/>
-          <w:szCs w:val="28"/>
-        </w:rPr>
-        <w:t>_</w:t>
-      </w:r>
-      <w:r>
-        <w:rPr>
-          <w:rFonts w:ascii="Times New Roman" w:hAnsi="Times New Roman" w:cs="Times New Roman"/>
-          <w:sz w:val="28"/>
-          <w:szCs w:val="28"/>
-          <w:lang w:val="en-US"/>
-        </w:rPr>
-        <w:t>ID</w:t>
-      </w:r>
-      <w:r>
-        <w:rPr>
-          <w:rFonts w:ascii="Times New Roman" w:hAnsi="Times New Roman" w:cs="Times New Roman"/>
-          <w:sz w:val="28"/>
-          <w:szCs w:val="28"/>
-        </w:rPr>
-        <w:t xml:space="preserve">) кадра </w:t>
-      </w:r>
-      <w:r>
-        <w:rPr>
-          <w:rFonts w:ascii="Times New Roman" w:hAnsi="Times New Roman" w:cs="Times New Roman"/>
-          <w:sz w:val="28"/>
-          <w:szCs w:val="28"/>
-          <w:lang w:val="en-US"/>
-        </w:rPr>
-        <w:t>FLOGI</w:t>
-      </w:r>
-      <w:r>
-        <w:rPr>
-          <w:rFonts w:ascii="Times New Roman" w:hAnsi="Times New Roman" w:cs="Times New Roman"/>
-          <w:sz w:val="28"/>
-          <w:szCs w:val="28"/>
-        </w:rPr>
-        <w:t xml:space="preserve"> содержит одни нули:</w:t>
-      </w:r>
-    </w:p>
-    <w:p>
-      <w:pPr>
-        <w:spacing w:after="0" w:line="360" w:lineRule="auto"/>
-        <w:ind w:firstLine="426"/>
-        <w:jc w:val="both"/>
-        <w:rPr>
-          <w:rFonts w:ascii="Times New Roman" w:hAnsi="Times New Roman" w:cs="Times New Roman"/>
-          <w:sz w:val="28"/>
-          <w:szCs w:val="28"/>
-        </w:rPr>
-      </w:pPr>
-    </w:p>
-    <w:p>
-      <w:pPr>
-        <w:spacing w:after="0" w:line="360" w:lineRule="auto"/>
-        <w:ind w:firstLine="426"/>
-        <w:jc w:val="both"/>
-        <w:rPr>
-          <w:rFonts w:ascii="Times New Roman" w:hAnsi="Times New Roman" w:cs="Times New Roman"/>
-          <w:sz w:val="28"/>
-          <w:szCs w:val="28"/>
-        </w:rPr>
-      </w:pPr>
-      <w:r>
-        <w:rPr>
-          <w:rFonts w:ascii="Times New Roman" w:hAnsi="Times New Roman" w:cs="Times New Roman"/>
-          <w:sz w:val="28"/>
-          <w:szCs w:val="28"/>
-        </w:rPr>
-        <w:t xml:space="preserve">Какой адрес назначен первому порту принадлежащему </w:t>
-      </w:r>
-      <w:proofErr w:type="spellStart"/>
-      <w:r>
-        <w:rPr>
-          <w:rFonts w:ascii="Times New Roman" w:hAnsi="Times New Roman" w:cs="Times New Roman"/>
-          <w:sz w:val="28"/>
-          <w:szCs w:val="28"/>
-          <w:lang w:val="en-US"/>
-        </w:rPr>
-        <w:t>Fibre</w:t>
-      </w:r>
-      <w:proofErr w:type="spellEnd"/>
-      <w:r>
-        <w:rPr>
-          <w:rFonts w:ascii="Times New Roman" w:hAnsi="Times New Roman" w:cs="Times New Roman"/>
-          <w:sz w:val="28"/>
-          <w:szCs w:val="28"/>
-        </w:rPr>
-        <w:t xml:space="preserve"> </w:t>
-      </w:r>
-      <w:r>
-        <w:rPr>
-          <w:rFonts w:ascii="Times New Roman" w:hAnsi="Times New Roman" w:cs="Times New Roman"/>
-          <w:sz w:val="28"/>
-          <w:szCs w:val="28"/>
-          <w:lang w:val="en-US"/>
-        </w:rPr>
-        <w:t>Channel</w:t>
-      </w:r>
-      <w:r>
-        <w:rPr>
-          <w:rFonts w:ascii="Times New Roman" w:hAnsi="Times New Roman" w:cs="Times New Roman"/>
-          <w:sz w:val="28"/>
-          <w:szCs w:val="28"/>
-        </w:rPr>
-        <w:t xml:space="preserve"> </w:t>
-      </w:r>
-      <w:r>
-        <w:rPr>
-          <w:rFonts w:ascii="Times New Roman" w:hAnsi="Times New Roman" w:cs="Times New Roman"/>
-          <w:sz w:val="28"/>
-          <w:szCs w:val="28"/>
-          <w:lang w:val="en-US"/>
-        </w:rPr>
-        <w:t>Fabric</w:t>
-      </w:r>
-      <w:r>
-        <w:rPr>
-          <w:rFonts w:ascii="Times New Roman" w:hAnsi="Times New Roman" w:cs="Times New Roman"/>
-          <w:sz w:val="28"/>
-          <w:szCs w:val="28"/>
-        </w:rPr>
-        <w:t>:</w:t>
-      </w:r>
-    </w:p>
-    <w:p>
-      <w:pPr>
-        <w:spacing w:after="0" w:line="360" w:lineRule="auto"/>
-        <w:ind w:firstLine="426"/>
-        <w:jc w:val="both"/>
-        <w:rPr>
-          <w:rFonts w:ascii="Times New Roman" w:hAnsi="Times New Roman" w:cs="Times New Roman"/>
-          <w:sz w:val="28"/>
-          <w:szCs w:val="28"/>
-        </w:rPr>
-      </w:pPr>
-    </w:p>
-    <w:p>
-      <w:pPr>
-        <w:spacing w:after="0" w:line="360" w:lineRule="auto"/>
-        <w:ind w:firstLine="426"/>
-        <w:jc w:val="both"/>
-        <w:rPr>
-          <w:rFonts w:ascii="Times New Roman" w:hAnsi="Times New Roman" w:cs="Times New Roman"/>
-          <w:sz w:val="28"/>
-          <w:szCs w:val="28"/>
-          <w:lang w:val="en-US"/>
-        </w:rPr>
-      </w:pPr>
-      <w:r>
-        <w:rPr>
-          <w:rFonts w:ascii="Times New Roman" w:hAnsi="Times New Roman" w:cs="Times New Roman"/>
-          <w:sz w:val="28"/>
-          <w:szCs w:val="28"/>
-        </w:rPr>
-        <w:t xml:space="preserve">Какое шестнадцатеричное представление </w:t>
-      </w:r>
-      <w:r>
-        <w:rPr>
-          <w:rFonts w:ascii="Times New Roman" w:hAnsi="Times New Roman" w:cs="Times New Roman"/>
-          <w:sz w:val="28"/>
-          <w:szCs w:val="28"/>
-          <w:lang w:val="en-US"/>
-        </w:rPr>
-        <w:t>FC</w:t>
-      </w:r>
-      <w:r>
-        <w:rPr>
-          <w:rFonts w:ascii="Times New Roman" w:hAnsi="Times New Roman" w:cs="Times New Roman"/>
-          <w:sz w:val="28"/>
-          <w:szCs w:val="28"/>
-        </w:rPr>
-        <w:t xml:space="preserve">-4 </w:t>
-      </w:r>
-      <w:r>
-        <w:rPr>
-          <w:rFonts w:ascii="Times New Roman" w:hAnsi="Times New Roman" w:cs="Times New Roman"/>
-          <w:sz w:val="28"/>
-          <w:szCs w:val="28"/>
-          <w:lang w:val="en-US"/>
-        </w:rPr>
-        <w:t>TYPE</w:t>
-      </w:r>
-      <w:r>
-        <w:rPr>
-          <w:rFonts w:ascii="Times New Roman" w:hAnsi="Times New Roman" w:cs="Times New Roman"/>
-          <w:sz w:val="28"/>
-          <w:szCs w:val="28"/>
-        </w:rPr>
-        <w:t xml:space="preserve"> запрашивается и какой протокол оно представляет? Какой сервис ответственен за </w:t>
-      </w:r>
-      <w:r>
-        <w:rPr>
-          <w:rFonts w:ascii="Times New Roman" w:hAnsi="Times New Roman" w:cs="Times New Roman"/>
-          <w:sz w:val="28"/>
-          <w:szCs w:val="28"/>
-          <w:lang w:val="en-US"/>
-        </w:rPr>
-        <w:t xml:space="preserve">GID_FT </w:t>
-      </w:r>
-      <w:r>
-        <w:rPr>
-          <w:rFonts w:ascii="Times New Roman" w:hAnsi="Times New Roman" w:cs="Times New Roman"/>
-          <w:sz w:val="28"/>
-          <w:szCs w:val="28"/>
-        </w:rPr>
-        <w:t>запрос:</w:t>
-      </w:r>
     </w:p>
     <w:sectPr>
       <w:pgSz w:w="11906" w:h="16838"/>
@@ -900,6 +1946,184 @@
 <file path=word/numbering.xml><?xml version="1.0" encoding="utf-8"?>
 <w:numbering xmlns:ve="http://schemas.openxmlformats.org/markup-compatibility/2006" xmlns:o="urn:schemas-microsoft-com:office:office" xmlns:r="http://schemas.openxmlformats.org/officeDocument/2006/relationships" xmlns:m="http://schemas.openxmlformats.org/officeDocument/2006/math" xmlns:v="urn:schemas-microsoft-com:vml" xmlns:wp="http://schemas.openxmlformats.org/drawingml/2006/wordprocessingDrawing" xmlns:w10="urn:schemas-microsoft-com:office:word" xmlns:w="http://schemas.openxmlformats.org/wordprocessingml/2006/main" xmlns:wne="http://schemas.microsoft.com/office/word/2006/wordml">
   <w:abstractNum w:abstractNumId="0">
+    <w:nsid w:val="00137896"/>
+    <w:multiLevelType w:val="hybridMultilevel"/>
+    <w:tmpl w:val="24485738"/>
+    <w:lvl w:ilvl="0" w:tplc="11EE1E2E">
+      <w:start w:val="1"/>
+      <w:numFmt w:val="decimal"/>
+      <w:lvlText w:val="%1."/>
+      <w:lvlJc w:val="left"/>
+      <w:pPr>
+        <w:ind w:left="927" w:hanging="360"/>
+      </w:pPr>
+      <w:rPr>
+        <w:rFonts w:hint="default"/>
+      </w:rPr>
+    </w:lvl>
+    <w:lvl w:ilvl="1" w:tplc="04190019" w:tentative="1">
+      <w:start w:val="1"/>
+      <w:numFmt w:val="lowerLetter"/>
+      <w:lvlText w:val="%2."/>
+      <w:lvlJc w:val="left"/>
+      <w:pPr>
+        <w:ind w:left="1647" w:hanging="360"/>
+      </w:pPr>
+    </w:lvl>
+    <w:lvl w:ilvl="2" w:tplc="0419001B" w:tentative="1">
+      <w:start w:val="1"/>
+      <w:numFmt w:val="lowerRoman"/>
+      <w:lvlText w:val="%3."/>
+      <w:lvlJc w:val="right"/>
+      <w:pPr>
+        <w:ind w:left="2367" w:hanging="180"/>
+      </w:pPr>
+    </w:lvl>
+    <w:lvl w:ilvl="3" w:tplc="0419000F" w:tentative="1">
+      <w:start w:val="1"/>
+      <w:numFmt w:val="decimal"/>
+      <w:lvlText w:val="%4."/>
+      <w:lvlJc w:val="left"/>
+      <w:pPr>
+        <w:ind w:left="3087" w:hanging="360"/>
+      </w:pPr>
+    </w:lvl>
+    <w:lvl w:ilvl="4" w:tplc="04190019" w:tentative="1">
+      <w:start w:val="1"/>
+      <w:numFmt w:val="lowerLetter"/>
+      <w:lvlText w:val="%5."/>
+      <w:lvlJc w:val="left"/>
+      <w:pPr>
+        <w:ind w:left="3807" w:hanging="360"/>
+      </w:pPr>
+    </w:lvl>
+    <w:lvl w:ilvl="5" w:tplc="0419001B" w:tentative="1">
+      <w:start w:val="1"/>
+      <w:numFmt w:val="lowerRoman"/>
+      <w:lvlText w:val="%6."/>
+      <w:lvlJc w:val="right"/>
+      <w:pPr>
+        <w:ind w:left="4527" w:hanging="180"/>
+      </w:pPr>
+    </w:lvl>
+    <w:lvl w:ilvl="6" w:tplc="0419000F" w:tentative="1">
+      <w:start w:val="1"/>
+      <w:numFmt w:val="decimal"/>
+      <w:lvlText w:val="%7."/>
+      <w:lvlJc w:val="left"/>
+      <w:pPr>
+        <w:ind w:left="5247" w:hanging="360"/>
+      </w:pPr>
+    </w:lvl>
+    <w:lvl w:ilvl="7" w:tplc="04190019" w:tentative="1">
+      <w:start w:val="1"/>
+      <w:numFmt w:val="lowerLetter"/>
+      <w:lvlText w:val="%8."/>
+      <w:lvlJc w:val="left"/>
+      <w:pPr>
+        <w:ind w:left="5967" w:hanging="360"/>
+      </w:pPr>
+    </w:lvl>
+    <w:lvl w:ilvl="8" w:tplc="0419001B" w:tentative="1">
+      <w:start w:val="1"/>
+      <w:numFmt w:val="lowerRoman"/>
+      <w:lvlText w:val="%9."/>
+      <w:lvlJc w:val="right"/>
+      <w:pPr>
+        <w:ind w:left="6687" w:hanging="180"/>
+      </w:pPr>
+    </w:lvl>
+  </w:abstractNum>
+  <w:abstractNum w:abstractNumId="1">
+    <w:nsid w:val="4C0C2A77"/>
+    <w:multiLevelType w:val="hybridMultilevel"/>
+    <w:tmpl w:val="B1A2367A"/>
+    <w:lvl w:ilvl="0" w:tplc="0409000F">
+      <w:start w:val="1"/>
+      <w:numFmt w:val="decimal"/>
+      <w:lvlText w:val="%1."/>
+      <w:lvlJc w:val="left"/>
+      <w:pPr>
+        <w:ind w:left="720" w:hanging="360"/>
+      </w:pPr>
+      <w:rPr>
+        <w:rFonts w:hint="default"/>
+      </w:rPr>
+    </w:lvl>
+    <w:lvl w:ilvl="1" w:tplc="04090019">
+      <w:start w:val="1"/>
+      <w:numFmt w:val="lowerLetter"/>
+      <w:lvlText w:val="%2."/>
+      <w:lvlJc w:val="left"/>
+      <w:pPr>
+        <w:ind w:left="1440" w:hanging="360"/>
+      </w:pPr>
+    </w:lvl>
+    <w:lvl w:ilvl="2" w:tplc="0409001B" w:tentative="1">
+      <w:start w:val="1"/>
+      <w:numFmt w:val="lowerRoman"/>
+      <w:lvlText w:val="%3."/>
+      <w:lvlJc w:val="right"/>
+      <w:pPr>
+        <w:ind w:left="2160" w:hanging="180"/>
+      </w:pPr>
+    </w:lvl>
+    <w:lvl w:ilvl="3" w:tplc="0409000F" w:tentative="1">
+      <w:start w:val="1"/>
+      <w:numFmt w:val="decimal"/>
+      <w:lvlText w:val="%4."/>
+      <w:lvlJc w:val="left"/>
+      <w:pPr>
+        <w:ind w:left="2880" w:hanging="360"/>
+      </w:pPr>
+    </w:lvl>
+    <w:lvl w:ilvl="4" w:tplc="04090019" w:tentative="1">
+      <w:start w:val="1"/>
+      <w:numFmt w:val="lowerLetter"/>
+      <w:lvlText w:val="%5."/>
+      <w:lvlJc w:val="left"/>
+      <w:pPr>
+        <w:ind w:left="3600" w:hanging="360"/>
+      </w:pPr>
+    </w:lvl>
+    <w:lvl w:ilvl="5" w:tplc="0409001B" w:tentative="1">
+      <w:start w:val="1"/>
+      <w:numFmt w:val="lowerRoman"/>
+      <w:lvlText w:val="%6."/>
+      <w:lvlJc w:val="right"/>
+      <w:pPr>
+        <w:ind w:left="4320" w:hanging="180"/>
+      </w:pPr>
+    </w:lvl>
+    <w:lvl w:ilvl="6" w:tplc="0409000F" w:tentative="1">
+      <w:start w:val="1"/>
+      <w:numFmt w:val="decimal"/>
+      <w:lvlText w:val="%7."/>
+      <w:lvlJc w:val="left"/>
+      <w:pPr>
+        <w:ind w:left="5040" w:hanging="360"/>
+      </w:pPr>
+    </w:lvl>
+    <w:lvl w:ilvl="7" w:tplc="04090019" w:tentative="1">
+      <w:start w:val="1"/>
+      <w:numFmt w:val="lowerLetter"/>
+      <w:lvlText w:val="%8."/>
+      <w:lvlJc w:val="left"/>
+      <w:pPr>
+        <w:ind w:left="5760" w:hanging="360"/>
+      </w:pPr>
+    </w:lvl>
+    <w:lvl w:ilvl="8" w:tplc="0409001B" w:tentative="1">
+      <w:start w:val="1"/>
+      <w:numFmt w:val="lowerRoman"/>
+      <w:lvlText w:val="%9."/>
+      <w:lvlJc w:val="right"/>
+      <w:pPr>
+        <w:ind w:left="6480" w:hanging="180"/>
+      </w:pPr>
+    </w:lvl>
+  </w:abstractNum>
+  <w:abstractNum w:abstractNumId="2">
     <w:nsid w:val="5F615E04"/>
     <w:multiLevelType w:val="hybridMultilevel"/>
     <w:tmpl w:val="B3F4193C"/>
@@ -990,6 +2214,12 @@
     </w:lvl>
   </w:abstractNum>
   <w:num w:numId="1">
+    <w:abstractNumId w:val="2"/>
+  </w:num>
+  <w:num w:numId="2">
+    <w:abstractNumId w:val="1"/>
+  </w:num>
+  <w:num w:numId="3">
     <w:abstractNumId w:val="0"/>
   </w:num>
 </w:numbering>
@@ -1179,6 +2409,30 @@
       <w:lang w:val="en-US"/>
     </w:rPr>
   </w:style>
+  <w:style w:type="paragraph" w:styleId="2">
+    <w:name w:val="heading 2"/>
+    <w:basedOn w:val="a"/>
+    <w:next w:val="a"/>
+    <w:link w:val="20"/>
+    <w:uiPriority w:val="9"/>
+    <w:unhideWhenUsed/>
+    <w:qFormat/>
+    <w:rsid w:val="003F74DF"/>
+    <w:pPr>
+      <w:keepNext/>
+      <w:keepLines/>
+      <w:spacing w:before="200" w:after="0"/>
+      <w:outlineLvl w:val="1"/>
+    </w:pPr>
+    <w:rPr>
+      <w:rFonts w:asciiTheme="majorHAnsi" w:eastAsiaTheme="majorEastAsia" w:hAnsiTheme="majorHAnsi" w:cstheme="majorBidi"/>
+      <w:b/>
+      <w:bCs/>
+      <w:color w:val="5B9BD5" w:themeColor="accent1"/>
+      <w:sz w:val="26"/>
+      <w:szCs w:val="26"/>
+    </w:rPr>
+  </w:style>
   <w:style w:type="character" w:default="1" w:styleId="a0">
     <w:name w:val="Default Paragraph Font"/>
     <w:uiPriority w:val="1"/>
@@ -1292,6 +2546,50 @@
       <w:ind w:left="720"/>
       <w:contextualSpacing/>
     </w:pPr>
+  </w:style>
+  <w:style w:type="character" w:customStyle="1" w:styleId="20">
+    <w:name w:val="Заголовок 2 Знак"/>
+    <w:basedOn w:val="a0"/>
+    <w:link w:val="2"/>
+    <w:uiPriority w:val="9"/>
+    <w:rsid w:val="003F74DF"/>
+    <w:rPr>
+      <w:rFonts w:asciiTheme="majorHAnsi" w:eastAsiaTheme="majorEastAsia" w:hAnsiTheme="majorHAnsi" w:cstheme="majorBidi"/>
+      <w:b/>
+      <w:bCs/>
+      <w:color w:val="5B9BD5" w:themeColor="accent1"/>
+      <w:sz w:val="26"/>
+      <w:szCs w:val="26"/>
+    </w:rPr>
+  </w:style>
+  <w:style w:type="table" w:styleId="a8">
+    <w:name w:val="Table Grid"/>
+    <w:basedOn w:val="a1"/>
+    <w:uiPriority w:val="39"/>
+    <w:rsid w:val="003F74DF"/>
+    <w:pPr>
+      <w:spacing w:after="0" w:line="240" w:lineRule="auto"/>
+    </w:pPr>
+    <w:rPr>
+      <w:lang w:val="en-US"/>
+    </w:rPr>
+    <w:tblPr>
+      <w:tblInd w:w="0" w:type="dxa"/>
+      <w:tblBorders>
+        <w:top w:val="single" w:sz="4" w:space="0" w:color="auto"/>
+        <w:left w:val="single" w:sz="4" w:space="0" w:color="auto"/>
+        <w:bottom w:val="single" w:sz="4" w:space="0" w:color="auto"/>
+        <w:right w:val="single" w:sz="4" w:space="0" w:color="auto"/>
+        <w:insideH w:val="single" w:sz="4" w:space="0" w:color="auto"/>
+        <w:insideV w:val="single" w:sz="4" w:space="0" w:color="auto"/>
+      </w:tblBorders>
+      <w:tblCellMar>
+        <w:top w:w="0" w:type="dxa"/>
+        <w:left w:w="108" w:type="dxa"/>
+        <w:bottom w:w="0" w:type="dxa"/>
+        <w:right w:w="108" w:type="dxa"/>
+      </w:tblCellMar>
+    </w:tblPr>
   </w:style>
 </w:styles>
 </file>
@@ -1551,7 +2849,7 @@
   <a:extraClrSchemeLst/>
   <a:extLst>
     <a:ext uri="{05A4C25C-085E-4340-85A3-A5531E510DB2}">
-      <thm15:themeFamily xmlns="" xmlns:thm15="http://schemas.microsoft.com/office/thememl/2012/main" name="Office Theme" id="{62F939B6-93AF-4DB8-9C6B-D6C7DFDC589F}" vid="{4A3C46E8-61CC-4603-A589-7422A47A8E4A}"/>
+      <thm15:themeFamily xmlns:thm15="http://schemas.microsoft.com/office/thememl/2012/main" xmlns="" name="Office Theme" id="{62F939B6-93AF-4DB8-9C6B-D6C7DFDC589F}" vid="{4A3C46E8-61CC-4603-A589-7422A47A8E4A}"/>
     </a:ext>
   </a:extLst>
 </a:theme>

</xml_diff>